<commit_message>
*Updated System testing documentation* *Updated Test Summary Report* *Updated Test Plan*
</commit_message>
<xml_diff>
--- a/Documentation/PharmaCare Test Plan.docx
+++ b/Documentation/PharmaCare Test Plan.docx
@@ -4104,7 +4104,15 @@
                 <w:color w:val="000000"/>
                 <w:lang w:eastAsia="en-AU"/>
               </w:rPr>
-              <w:t>28/11/2018</w:t>
+              <w:t>28</w:t>
+            </w:r>
+            <w:r>
+              <w:rPr>
+                <w:rFonts w:ascii="Arial" w:eastAsia="Times New Roman" w:hAnsi="Arial" w:cs="Arial"/>
+                <w:color w:val="000000"/>
+                <w:lang w:eastAsia="en-AU"/>
+              </w:rPr>
+              <w:t>/11/2018</w:t>
             </w:r>
           </w:p>
         </w:tc>
@@ -4369,7 +4377,17 @@
           <w:color w:val="000000"/>
           <w:lang w:eastAsia="en-AU"/>
         </w:rPr>
-        <w:t xml:space="preserve">The system must be populated with nurses, staff, doctors, and pharmacists including a false list of drug orders in different amounts and products. </w:t>
+        <w:t>The system must be po</w:t>
+      </w:r>
+      <w:bookmarkStart w:id="11" w:name="_GoBack"/>
+      <w:bookmarkEnd w:id="11"/>
+      <w:r>
+        <w:rPr>
+          <w:rFonts w:ascii="Arial" w:eastAsia="Times New Roman" w:hAnsi="Arial" w:cs="Arial"/>
+          <w:color w:val="000000"/>
+          <w:lang w:eastAsia="en-AU"/>
+        </w:rPr>
+        <w:t xml:space="preserve">pulated with nurses, staff, doctors, and pharmacists including a false list of drug orders in different amounts and products. </w:t>
       </w:r>
     </w:p>
     <w:p>
@@ -4420,7 +4438,7 @@
           <w:sz w:val="32"/>
         </w:rPr>
       </w:pPr>
-      <w:bookmarkStart w:id="11" w:name="_Toc530926530"/>
+      <w:bookmarkStart w:id="12" w:name="_Toc530926530"/>
       <w:r>
         <w:rPr>
           <w:rFonts w:ascii="Arial" w:hAnsi="Arial" w:cs="Arial"/>
@@ -4435,7 +4453,7 @@
         </w:rPr>
         <w:t xml:space="preserve"> – Brayden</w:t>
       </w:r>
-      <w:bookmarkEnd w:id="11"/>
+      <w:bookmarkEnd w:id="12"/>
     </w:p>
     <w:p>
       <w:pPr>
@@ -4514,7 +4532,7 @@
           <w:sz w:val="32"/>
         </w:rPr>
       </w:pPr>
-      <w:bookmarkStart w:id="12" w:name="_Toc530926531"/>
+      <w:bookmarkStart w:id="13" w:name="_Toc530926531"/>
       <w:r>
         <w:rPr>
           <w:rFonts w:ascii="Arial" w:hAnsi="Arial" w:cs="Arial"/>
@@ -4543,7 +4561,7 @@
         </w:rPr>
         <w:t>Jakob</w:t>
       </w:r>
-      <w:bookmarkEnd w:id="12"/>
+      <w:bookmarkEnd w:id="13"/>
     </w:p>
     <w:p>
       <w:pPr>
@@ -4582,7 +4600,7 @@
           <w:sz w:val="32"/>
         </w:rPr>
       </w:pPr>
-      <w:bookmarkStart w:id="13" w:name="_Toc530926532"/>
+      <w:bookmarkStart w:id="14" w:name="_Toc530926532"/>
       <w:r>
         <w:rPr>
           <w:rFonts w:ascii="Arial" w:hAnsi="Arial" w:cs="Arial"/>
@@ -4597,7 +4615,7 @@
         </w:rPr>
         <w:t xml:space="preserve"> – Brayden</w:t>
       </w:r>
-      <w:bookmarkEnd w:id="13"/>
+      <w:bookmarkEnd w:id="14"/>
     </w:p>
     <w:p>
       <w:pPr>
@@ -7960,7 +7978,7 @@
           <w:sz w:val="32"/>
         </w:rPr>
       </w:pPr>
-      <w:bookmarkStart w:id="14" w:name="_Toc530926533"/>
+      <w:bookmarkStart w:id="15" w:name="_Toc530926533"/>
       <w:r>
         <w:rPr>
           <w:rFonts w:ascii="Arial" w:hAnsi="Arial" w:cs="Arial"/>
@@ -7990,7 +8008,7 @@
         </w:rPr>
         <w:t>Jakob</w:t>
       </w:r>
-      <w:bookmarkEnd w:id="14"/>
+      <w:bookmarkEnd w:id="15"/>
     </w:p>
     <w:p>
       <w:pPr>
@@ -8009,8 +8027,6 @@
         </w:rPr>
         <w:t>If during testing or development of the application more bugs than expected arise it can delay future testing and bug fixes. This can cause the whole schedule to be pushed back, in result delaying deadlines. If the testers don’t have a basic understanding of the PharmaCare Website, testing could be delayed or not conducted properly.</w:t>
       </w:r>
-      <w:bookmarkStart w:id="15" w:name="_GoBack"/>
-      <w:bookmarkEnd w:id="15"/>
     </w:p>
     <w:p>
       <w:pPr>
@@ -8161,7 +8177,7 @@
             <w:bCs/>
             <w:noProof/>
           </w:rPr>
-          <w:t>7</w:t>
+          <w:t>6</w:t>
         </w:r>
         <w:r>
           <w:rPr>
@@ -12933,7 +12949,7 @@
 </file>
 
 <file path=customXml/itemProps1.xml><?xml version="1.0" encoding="utf-8"?>
-<ds:datastoreItem xmlns:ds="http://schemas.openxmlformats.org/officeDocument/2006/customXml" ds:itemID="{00F36155-D0B0-4447-B5B8-BBAB18AB6AD7}">
+<ds:datastoreItem xmlns:ds="http://schemas.openxmlformats.org/officeDocument/2006/customXml" ds:itemID="{39A4F108-1455-4CA6-8545-C8EF96A643B6}">
   <ds:schemaRefs>
     <ds:schemaRef ds:uri="http://schemas.openxmlformats.org/officeDocument/2006/bibliography"/>
   </ds:schemaRefs>

</xml_diff>